<commit_message>
Adding related work and methodology - experiment, made minor text edits to Introduction
</commit_message>
<xml_diff>
--- a/robotics_project/Introduction.docx
+++ b/robotics_project/Introduction.docx
@@ -12,7 +12,18 @@
         <w:t xml:space="preserve">Mapping and surveying, environmental monitoring, delivery, search and rescue are some of the current applications of Unmanned Arial Vehicles (UAVs). Improving their ability to adjust to changes in wind conditions is a topic of much research [1] especially as work continues to </w:t>
       </w:r>
       <w:r>
-        <w:t>allow UAVs to carry out increasingly complicated tasks autonomously like CSIRO’s Hovermap an arial 3D mapping platform [2].</w:t>
+        <w:t xml:space="preserve">allow UAVs to carry out increasingly complicated tasks autonomously like CSIRO’s </w:t>
+      </w:r>
+      <w:proofErr w:type="spellStart"/>
+      <w:r>
+        <w:t>Hovermap</w:t>
+      </w:r>
+      <w:proofErr w:type="spellEnd"/>
+      <w:r>
+        <w:t>,</w:t>
+      </w:r>
+      <w:r>
+        <w:t xml:space="preserve"> an arial 3D mapping platform [2].</w:t>
       </w:r>
     </w:p>
     <w:p>
@@ -20,7 +31,13 @@
         <w:t>In Australia the height limit to operate a UAV is 120m above ground level [3]. At these heights wind turbulence and gust conditions greatly impact the performance of UAVs</w:t>
       </w:r>
       <w:r>
-        <w:t>, by changing its trajectory and expected current state potentially leading to drone damage</w:t>
+        <w:t xml:space="preserve">, by changing its trajectory and expected current state </w:t>
+      </w:r>
+      <w:r>
+        <w:t xml:space="preserve">can </w:t>
+      </w:r>
+      <w:r>
+        <w:t>potentially lead to drone damage</w:t>
       </w:r>
       <w:r>
         <w:t xml:space="preserve">. As a response to this, researchers have turned to nature as inspiration. Basing UAV design on birds has advantages over classical UAV designs (like </w:t>
@@ -49,38 +66,10 @@
         <w:t xml:space="preserve">In this project </w:t>
       </w:r>
       <w:r>
-        <w:t>we build on existing work to develop stable flight controllers for a novel platform the Kestrel robotic replica half-wing based on the Nankeen Kestrel with three degrees of freedom (wing extension, tail spread and tail pitch) [5] (</w:t>
-      </w:r>
-      <w:commentRangeStart w:id="0"/>
-      <w:r>
-        <w:t>Figure 1</w:t>
-      </w:r>
-      <w:commentRangeEnd w:id="0"/>
-      <w:r>
-        <w:rPr>
-          <w:rStyle w:val="CommentReference"/>
-        </w:rPr>
-        <w:commentReference w:id="0"/>
-      </w:r>
-      <w:r>
-        <w:t xml:space="preserve">). As a novel design the wing cannot be controlled with existing software, prior work on the Kestrel half-wing focussed on utilising Deep Reinforcement Learning (DRL) to develop a flight stability controller. </w:t>
-      </w:r>
-      <w:commentRangeStart w:id="1"/>
-      <w:r>
-        <w:t>D</w:t>
-      </w:r>
-      <w:r>
-        <w:t>RL</w:t>
-      </w:r>
-      <w:commentRangeEnd w:id="1"/>
-      <w:r>
-        <w:rPr>
-          <w:rStyle w:val="CommentReference"/>
-        </w:rPr>
-        <w:commentReference w:id="1"/>
-      </w:r>
-      <w:r>
-        <w:t xml:space="preserve"> has been shown to have superior response time, reduced error and ability to reject external disturbances</w:t>
+        <w:t>we build on existing work to develop stable flight controllers for a novel platform the Kestrel robotic replica half-wing based on the Nankeen Kestrel with three degrees of freedom (wing extension, tail spread and tail pitch) [5] (Figure 1). As a novel design the wing cannot be controlled with existing software, prior work on the Kestrel half-wing focussed on utilising Deep Reinforcement Learning (DRL) to develop a flight stability controller. D</w:t>
+      </w:r>
+      <w:r>
+        <w:t>RL has been shown to have superior response time, reduced error and ability to reject external disturbances</w:t>
       </w:r>
       <w:r>
         <w:t>. Additionally, development of a DRL controller does not require domain specific knowledge in controller tuning</w:t>
@@ -103,19 +92,35 @@
         <w:t xml:space="preserve">[1] </w:t>
       </w:r>
       <w:r>
-        <w:t xml:space="preserve">Y. Lu and C. Liu, "UAV Gust Wind Mitigation Measurement and Control System Design," 2022 IEEE International Conference on Unmanned Systems (ICUS), Guangzhou, China, 2022, pp. 1027-1034, doi: 10.1109/ICUS55513.2022.9986549. </w:t>
+        <w:t xml:space="preserve">Y. Lu and C. Liu, "UAV Gust Wind Mitigation Measurement and Control System Design," 2022 IEEE International Conference on Unmanned Systems (ICUS), Guangzhou, China, 2022, pp. 1027-1034, </w:t>
+      </w:r>
+      <w:proofErr w:type="spellStart"/>
+      <w:r>
+        <w:t>doi</w:t>
+      </w:r>
+      <w:proofErr w:type="spellEnd"/>
+      <w:r>
+        <w:t xml:space="preserve">: 10.1109/ICUS55513.2022.9986549. </w:t>
       </w:r>
     </w:p>
     <w:p>
       <w:r>
         <w:t xml:space="preserve">[2] </w:t>
       </w:r>
-      <w:hyperlink r:id="rId9" w:history="1">
+      <w:hyperlink r:id="rId5" w:history="1">
+        <w:proofErr w:type="spellStart"/>
         <w:r>
           <w:rPr>
             <w:rStyle w:val="Hyperlink"/>
           </w:rPr>
-          <w:t>Hovermap – CSIRO Robotics</w:t>
+          <w:t>Hovermap</w:t>
+        </w:r>
+        <w:proofErr w:type="spellEnd"/>
+        <w:r>
+          <w:rPr>
+            <w:rStyle w:val="Hyperlink"/>
+          </w:rPr>
+          <w:t xml:space="preserve"> – CSIRO Robotics</w:t>
         </w:r>
       </w:hyperlink>
     </w:p>
@@ -123,7 +128,7 @@
       <w:r>
         <w:t xml:space="preserve">[3] </w:t>
       </w:r>
-      <w:hyperlink r:id="rId10" w:anchor=":~:text=You%20must%20not%20fly%20your,visual%20line%2Dof%2Dsight." w:history="1">
+      <w:hyperlink r:id="rId6" w:anchor=":~:text=You%20must%20not%20fly%20your,visual%20line%2Dof%2Dsight." w:history="1">
         <w:r>
           <w:rPr>
             <w:rStyle w:val="Hyperlink"/>
@@ -137,7 +142,23 @@
         <w:t xml:space="preserve">[4] </w:t>
       </w:r>
       <w:r>
-        <w:t>S. Tong, Z. Weiping, M. Jiawang and C. Zihao, "Research Progress on Control of Bioinspired Flapping-wing Micro Air Vehicles," 2019 IEEE International Conference on Unmanned Systems (ICUS), Beijing, China, 2019, pp. 842-847, doi: 10.1109/ICUS48101.2019.8995951.</w:t>
+        <w:t xml:space="preserve">S. Tong, Z. Weiping, M. </w:t>
+      </w:r>
+      <w:proofErr w:type="spellStart"/>
+      <w:r>
+        <w:t>Jiawang</w:t>
+      </w:r>
+      <w:proofErr w:type="spellEnd"/>
+      <w:r>
+        <w:t xml:space="preserve"> and C. Zihao, "Research Progress on Control of Bioinspired Flapping-wing Micro Air Vehicles," 2019 IEEE International Conference on Unmanned Systems (ICUS), Beijing, China, 2019, pp. 842-847, </w:t>
+      </w:r>
+      <w:proofErr w:type="spellStart"/>
+      <w:r>
+        <w:t>doi</w:t>
+      </w:r>
+      <w:proofErr w:type="spellEnd"/>
+      <w:r>
+        <w:t>: 10.1109/ICUS48101.2019.8995951.</w:t>
       </w:r>
     </w:p>
     <w:p>
@@ -147,12 +168,68 @@
     </w:p>
     <w:p>
       <w:r>
-        <w:t>[6] A. Adetifa, P. Okonkwo, B. Muhammed, and D. Udekwe. “Deep reinforcement learning for aircraft longitudinal control augmentation system”. Nigerian Journal of Technology, 42(1):144–151, 2023. ISSN 0331-8443. doi: 10.4314/njt.v42i1.18.</w:t>
+        <w:t xml:space="preserve">[6] A. </w:t>
+      </w:r>
+      <w:proofErr w:type="spellStart"/>
+      <w:r>
+        <w:t>Adetifa</w:t>
+      </w:r>
+      <w:proofErr w:type="spellEnd"/>
+      <w:r>
+        <w:t xml:space="preserve">, P. Okonkwo, B. Muhammed, and D. </w:t>
+      </w:r>
+      <w:proofErr w:type="spellStart"/>
+      <w:r>
+        <w:t>Udekwe</w:t>
+      </w:r>
+      <w:proofErr w:type="spellEnd"/>
+      <w:r>
+        <w:t xml:space="preserve">. “Deep reinforcement learning for aircraft longitudinal control augmentation system”. Nigerian Journal of Technology, 42(1):144–151, 2023. ISSN 0331-8443. </w:t>
+      </w:r>
+      <w:proofErr w:type="spellStart"/>
+      <w:r>
+        <w:t>doi</w:t>
+      </w:r>
+      <w:proofErr w:type="spellEnd"/>
+      <w:r>
+        <w:t>: 10.4314/</w:t>
+      </w:r>
+      <w:proofErr w:type="gramStart"/>
+      <w:r>
+        <w:t>njt.v</w:t>
+      </w:r>
+      <w:proofErr w:type="gramEnd"/>
+      <w:r>
+        <w:t>42i1.18.</w:t>
       </w:r>
     </w:p>
     <w:p>
       <w:r>
-        <w:t>[7] V. R. Sree Ezhil, B. S. Rangesh Sriram, R. Christopher Vijay, S. Yeshwant, R.K. Sabareesh, G. Dakkshesh, R. Raffik, Investigation onPID controller usage on Unmanned Aerial Vehicle for stability control, Materials Today: Proceedings, Volume 66, Part 3, 2022, Pages 1313-1318, ISSN 2214-7853, https://doi.org/10.1016/j.matpr.2022.05.134.</w:t>
+        <w:t xml:space="preserve">[7] V. R. Sree Ezhil, B. S. Rangesh Sriram, R. Christopher Vijay, S. Yeshwant, R.K. Sabareesh, G. </w:t>
+      </w:r>
+      <w:proofErr w:type="spellStart"/>
+      <w:r>
+        <w:t>Dakkshesh</w:t>
+      </w:r>
+      <w:proofErr w:type="spellEnd"/>
+      <w:r>
+        <w:t xml:space="preserve">, R. </w:t>
+      </w:r>
+      <w:proofErr w:type="spellStart"/>
+      <w:r>
+        <w:t>Raffik</w:t>
+      </w:r>
+      <w:proofErr w:type="spellEnd"/>
+      <w:r>
+        <w:t xml:space="preserve">, Investigation </w:t>
+      </w:r>
+      <w:proofErr w:type="spellStart"/>
+      <w:r>
+        <w:t>onPID</w:t>
+      </w:r>
+      <w:proofErr w:type="spellEnd"/>
+      <w:r>
+        <w:t xml:space="preserve"> controller usage on Unmanned Aerial Vehicle for stability control, Materials Today: Proceedings, Volume 66, Part 3, 2022, Pages 1313-1318, ISSN 2214-7853, https://doi.org/10.1016/j.matpr.2022.05.134.</w:t>
       </w:r>
     </w:p>
     <w:sectPr>
@@ -163,64 +240,6 @@
     </w:sectPr>
   </w:body>
 </w:document>
-</file>
-
-<file path=word/comments.xml><?xml version="1.0" encoding="utf-8"?>
-<w:comments xmlns:wpc="http://schemas.microsoft.com/office/word/2010/wordprocessingCanvas" xmlns:cx="http://schemas.microsoft.com/office/drawing/2014/chartex" xmlns:cx1="http://schemas.microsoft.com/office/drawing/2015/9/8/chartex" xmlns:cx2="http://schemas.microsoft.com/office/drawing/2015/10/21/chartex" xmlns:cx3="http://schemas.microsoft.com/office/drawing/2016/5/9/chartex" xmlns:cx4="http://schemas.microsoft.com/office/drawing/2016/5/10/chartex" xmlns:cx5="http://schemas.microsoft.com/office/drawing/2016/5/11/chartex" xmlns:cx6="http://schemas.microsoft.com/office/drawing/2016/5/12/chartex" xmlns:cx7="http://schemas.microsoft.com/office/drawing/2016/5/13/chartex" xmlns:cx8="http://schemas.microsoft.com/office/drawing/2016/5/14/chartex" xmlns:mc="http://schemas.openxmlformats.org/markup-compatibility/2006" xmlns:aink="http://schemas.microsoft.com/office/drawing/2016/ink" xmlns:am3d="http://schemas.microsoft.com/office/drawing/2017/model3d" xmlns:o="urn:schemas-microsoft-com:office:office" xmlns:oel="http://schemas.microsoft.com/office/2019/extlst" xmlns:r="http://schemas.openxmlformats.org/officeDocument/2006/relationships" xmlns:m="http://schemas.openxmlformats.org/officeDocument/2006/math" xmlns:v="urn:schemas-microsoft-com:vml" xmlns:wp14="http://schemas.microsoft.com/office/word/2010/wordprocessingDrawing" xmlns:wp="http://schemas.openxmlformats.org/drawingml/2006/wordprocessingDrawing" xmlns:w10="urn:schemas-microsoft-com:office:word" xmlns:w="http://schemas.openxmlformats.org/wordprocessingml/2006/main" xmlns:w14="http://schemas.microsoft.com/office/word/2010/wordml" xmlns:w15="http://schemas.microsoft.com/office/word/2012/wordml" xmlns:w16cex="http://schemas.microsoft.com/office/word/2018/wordml/cex" xmlns:w16cid="http://schemas.microsoft.com/office/word/2016/wordml/cid" xmlns:w16="http://schemas.microsoft.com/office/word/2018/wordml" xmlns:w16du="http://schemas.microsoft.com/office/word/2023/wordml/word16du" xmlns:w16sdtdh="http://schemas.microsoft.com/office/word/2020/wordml/sdtdatahash" xmlns:w16se="http://schemas.microsoft.com/office/word/2015/wordml/symex" xmlns:wpg="http://schemas.microsoft.com/office/word/2010/wordprocessingGroup" xmlns:wpi="http://schemas.microsoft.com/office/word/2010/wordprocessingInk" xmlns:wne="http://schemas.microsoft.com/office/word/2006/wordml" xmlns:wps="http://schemas.microsoft.com/office/word/2010/wordprocessingShape" mc:Ignorable="w14 w15 w16se w16cid w16 w16cex w16sdtdh w16du wp14">
-  <w:comment w:id="0" w:author="Noah Solman" w:date="2024-06-09T22:31:00Z" w:initials="NS">
-    <w:p>
-      <w:pPr>
-        <w:pStyle w:val="CommentText"/>
-      </w:pPr>
-      <w:r>
-        <w:rPr>
-          <w:rStyle w:val="CommentReference"/>
-        </w:rPr>
-        <w:annotationRef/>
-      </w:r>
-      <w:r>
-        <w:t>Insert image of bird</w:t>
-      </w:r>
-    </w:p>
-  </w:comment>
-  <w:comment w:id="1" w:author="Noah Solman" w:date="2024-06-09T22:59:00Z" w:initials="NS">
-    <w:p>
-      <w:pPr>
-        <w:pStyle w:val="CommentText"/>
-      </w:pPr>
-      <w:r>
-        <w:rPr>
-          <w:rStyle w:val="CommentReference"/>
-        </w:rPr>
-        <w:annotationRef/>
-      </w:r>
-      <w:r>
-        <w:t>Decided not to go deep into DRL because ceebs.</w:t>
-      </w:r>
-    </w:p>
-  </w:comment>
-</w:comments>
-</file>
-
-<file path=word/commentsExtended.xml><?xml version="1.0" encoding="utf-8"?>
-<w15:commentsEx xmlns:wpc="http://schemas.microsoft.com/office/word/2010/wordprocessingCanvas" xmlns:cx="http://schemas.microsoft.com/office/drawing/2014/chartex" xmlns:cx1="http://schemas.microsoft.com/office/drawing/2015/9/8/chartex" xmlns:cx2="http://schemas.microsoft.com/office/drawing/2015/10/21/chartex" xmlns:cx3="http://schemas.microsoft.com/office/drawing/2016/5/9/chartex" xmlns:cx4="http://schemas.microsoft.com/office/drawing/2016/5/10/chartex" xmlns:cx5="http://schemas.microsoft.com/office/drawing/2016/5/11/chartex" xmlns:cx6="http://schemas.microsoft.com/office/drawing/2016/5/12/chartex" xmlns:cx7="http://schemas.microsoft.com/office/drawing/2016/5/13/chartex" xmlns:cx8="http://schemas.microsoft.com/office/drawing/2016/5/14/chartex" xmlns:mc="http://schemas.openxmlformats.org/markup-compatibility/2006" xmlns:aink="http://schemas.microsoft.com/office/drawing/2016/ink" xmlns:am3d="http://schemas.microsoft.com/office/drawing/2017/model3d" xmlns:o="urn:schemas-microsoft-com:office:office" xmlns:oel="http://schemas.microsoft.com/office/2019/extlst" xmlns:r="http://schemas.openxmlformats.org/officeDocument/2006/relationships" xmlns:m="http://schemas.openxmlformats.org/officeDocument/2006/math" xmlns:v="urn:schemas-microsoft-com:vml" xmlns:wp14="http://schemas.microsoft.com/office/word/2010/wordprocessingDrawing" xmlns:wp="http://schemas.openxmlformats.org/drawingml/2006/wordprocessingDrawing" xmlns:w10="urn:schemas-microsoft-com:office:word" xmlns:w="http://schemas.openxmlformats.org/wordprocessingml/2006/main" xmlns:w14="http://schemas.microsoft.com/office/word/2010/wordml" xmlns:w15="http://schemas.microsoft.com/office/word/2012/wordml" xmlns:w16cex="http://schemas.microsoft.com/office/word/2018/wordml/cex" xmlns:w16cid="http://schemas.microsoft.com/office/word/2016/wordml/cid" xmlns:w16="http://schemas.microsoft.com/office/word/2018/wordml" xmlns:w16du="http://schemas.microsoft.com/office/word/2023/wordml/word16du" xmlns:w16sdtdh="http://schemas.microsoft.com/office/word/2020/wordml/sdtdatahash" xmlns:w16se="http://schemas.microsoft.com/office/word/2015/wordml/symex" xmlns:wpg="http://schemas.microsoft.com/office/word/2010/wordprocessingGroup" xmlns:wpi="http://schemas.microsoft.com/office/word/2010/wordprocessingInk" xmlns:wne="http://schemas.microsoft.com/office/word/2006/wordml" xmlns:wps="http://schemas.microsoft.com/office/word/2010/wordprocessingShape" mc:Ignorable="w14 w15 w16se w16cid w16 w16cex w16sdtdh w16du wp14">
-  <w15:commentEx w15:paraId="7FD87122" w15:done="0"/>
-  <w15:commentEx w15:paraId="048907F2" w15:done="0"/>
-</w15:commentsEx>
-</file>
-
-<file path=word/commentsExtensible.xml><?xml version="1.0" encoding="utf-8"?>
-<w16cex:commentsExtensible xmlns:wpc="http://schemas.microsoft.com/office/word/2010/wordprocessingCanvas" xmlns:cx="http://schemas.microsoft.com/office/drawing/2014/chartex" xmlns:cx1="http://schemas.microsoft.com/office/drawing/2015/9/8/chartex" xmlns:cx2="http://schemas.microsoft.com/office/drawing/2015/10/21/chartex" xmlns:cx3="http://schemas.microsoft.com/office/drawing/2016/5/9/chartex" xmlns:cx4="http://schemas.microsoft.com/office/drawing/2016/5/10/chartex" xmlns:cx5="http://schemas.microsoft.com/office/drawing/2016/5/11/chartex" xmlns:cx6="http://schemas.microsoft.com/office/drawing/2016/5/12/chartex" xmlns:cx7="http://schemas.microsoft.com/office/drawing/2016/5/13/chartex" xmlns:cx8="http://schemas.microsoft.com/office/drawing/2016/5/14/chartex" xmlns:cr="http://schemas.microsoft.com/office/comments/2020/reactions" xmlns:mc="http://schemas.openxmlformats.org/markup-compatibility/2006" xmlns:aink="http://schemas.microsoft.com/office/drawing/2016/ink" xmlns:am3d="http://schemas.microsoft.com/office/drawing/2017/model3d" xmlns:o="urn:schemas-microsoft-com:office:office" xmlns:oel="http://schemas.microsoft.com/office/2019/extlst" xmlns:r="http://schemas.openxmlformats.org/officeDocument/2006/relationships" xmlns:m="http://schemas.openxmlformats.org/officeDocument/2006/math" xmlns:v="urn:schemas-microsoft-com:vml" xmlns:wp14="http://schemas.microsoft.com/office/word/2010/wordprocessingDrawing" xmlns:wp="http://schemas.openxmlformats.org/drawingml/2006/wordprocessingDrawing" xmlns:w10="urn:schemas-microsoft-com:office:word" xmlns:w="http://schemas.openxmlformats.org/wordprocessingml/2006/main" xmlns:w14="http://schemas.microsoft.com/office/word/2010/wordml" xmlns:w15="http://schemas.microsoft.com/office/word/2012/wordml" xmlns:w16cex="http://schemas.microsoft.com/office/word/2018/wordml/cex" xmlns:w16cid="http://schemas.microsoft.com/office/word/2016/wordml/cid" xmlns:w16="http://schemas.microsoft.com/office/word/2018/wordml" xmlns:w16du="http://schemas.microsoft.com/office/word/2023/wordml/word16du" xmlns:w16sdtdh="http://schemas.microsoft.com/office/word/2020/wordml/sdtdatahash" xmlns:w16se="http://schemas.microsoft.com/office/word/2015/wordml/symex" xmlns:wpg="http://schemas.microsoft.com/office/word/2010/wordprocessingGroup" xmlns:wpi="http://schemas.microsoft.com/office/word/2010/wordprocessingInk" xmlns:wne="http://schemas.microsoft.com/office/word/2006/wordml" xmlns:wps="http://schemas.microsoft.com/office/word/2010/wordprocessingShape" mc:Ignorable="w14 w15 w16se w16cid w16 w16cex w16sdtdh cr w16du wp14">
-  <w16cex:commentExtensible w16cex:durableId="3647A317" w16cex:dateUtc="2024-06-09T12:31:00Z"/>
-  <w16cex:commentExtensible w16cex:durableId="2E44811E" w16cex:dateUtc="2024-06-09T12:59:00Z"/>
-</w16cex:commentsExtensible>
-</file>
-
-<file path=word/commentsIds.xml><?xml version="1.0" encoding="utf-8"?>
-<w16cid:commentsIds xmlns:wpc="http://schemas.microsoft.com/office/word/2010/wordprocessingCanvas" xmlns:cx="http://schemas.microsoft.com/office/drawing/2014/chartex" xmlns:cx1="http://schemas.microsoft.com/office/drawing/2015/9/8/chartex" xmlns:cx2="http://schemas.microsoft.com/office/drawing/2015/10/21/chartex" xmlns:cx3="http://schemas.microsoft.com/office/drawing/2016/5/9/chartex" xmlns:cx4="http://schemas.microsoft.com/office/drawing/2016/5/10/chartex" xmlns:cx5="http://schemas.microsoft.com/office/drawing/2016/5/11/chartex" xmlns:cx6="http://schemas.microsoft.com/office/drawing/2016/5/12/chartex" xmlns:cx7="http://schemas.microsoft.com/office/drawing/2016/5/13/chartex" xmlns:cx8="http://schemas.microsoft.com/office/drawing/2016/5/14/chartex" xmlns:mc="http://schemas.openxmlformats.org/markup-compatibility/2006" xmlns:aink="http://schemas.microsoft.com/office/drawing/2016/ink" xmlns:am3d="http://schemas.microsoft.com/office/drawing/2017/model3d" xmlns:o="urn:schemas-microsoft-com:office:office" xmlns:oel="http://schemas.microsoft.com/office/2019/extlst" xmlns:r="http://schemas.openxmlformats.org/officeDocument/2006/relationships" xmlns:m="http://schemas.openxmlformats.org/officeDocument/2006/math" xmlns:v="urn:schemas-microsoft-com:vml" xmlns:wp14="http://schemas.microsoft.com/office/word/2010/wordprocessingDrawing" xmlns:wp="http://schemas.openxmlformats.org/drawingml/2006/wordprocessingDrawing" xmlns:w10="urn:schemas-microsoft-com:office:word" xmlns:w="http://schemas.openxmlformats.org/wordprocessingml/2006/main" xmlns:w14="http://schemas.microsoft.com/office/word/2010/wordml" xmlns:w15="http://schemas.microsoft.com/office/word/2012/wordml" xmlns:w16cex="http://schemas.microsoft.com/office/word/2018/wordml/cex" xmlns:w16cid="http://schemas.microsoft.com/office/word/2016/wordml/cid" xmlns:w16="http://schemas.microsoft.com/office/word/2018/wordml" xmlns:w16du="http://schemas.microsoft.com/office/word/2023/wordml/word16du" xmlns:w16sdtdh="http://schemas.microsoft.com/office/word/2020/wordml/sdtdatahash" xmlns:w16se="http://schemas.microsoft.com/office/word/2015/wordml/symex" xmlns:wpg="http://schemas.microsoft.com/office/word/2010/wordprocessingGroup" xmlns:wpi="http://schemas.microsoft.com/office/word/2010/wordprocessingInk" xmlns:wne="http://schemas.microsoft.com/office/word/2006/wordml" xmlns:wps="http://schemas.microsoft.com/office/word/2010/wordprocessingShape" mc:Ignorable="w14 w15 w16se w16cid w16 w16cex w16sdtdh w16du wp14">
-  <w16cid:commentId w16cid:paraId="7FD87122" w16cid:durableId="3647A317"/>
-  <w16cid:commentId w16cid:paraId="048907F2" w16cid:durableId="2E44811E"/>
-</w16cid:commentsIds>
 </file>
 
 <file path=word/numbering.xml><?xml version="1.0" encoding="utf-8"?>
@@ -342,14 +361,6 @@
     <w:abstractNumId w:val="0"/>
   </w:num>
 </w:numbering>
-</file>
-
-<file path=word/people.xml><?xml version="1.0" encoding="utf-8"?>
-<w15:people xmlns:wpc="http://schemas.microsoft.com/office/word/2010/wordprocessingCanvas" xmlns:cx="http://schemas.microsoft.com/office/drawing/2014/chartex" xmlns:cx1="http://schemas.microsoft.com/office/drawing/2015/9/8/chartex" xmlns:cx2="http://schemas.microsoft.com/office/drawing/2015/10/21/chartex" xmlns:cx3="http://schemas.microsoft.com/office/drawing/2016/5/9/chartex" xmlns:cx4="http://schemas.microsoft.com/office/drawing/2016/5/10/chartex" xmlns:cx5="http://schemas.microsoft.com/office/drawing/2016/5/11/chartex" xmlns:cx6="http://schemas.microsoft.com/office/drawing/2016/5/12/chartex" xmlns:cx7="http://schemas.microsoft.com/office/drawing/2016/5/13/chartex" xmlns:cx8="http://schemas.microsoft.com/office/drawing/2016/5/14/chartex" xmlns:mc="http://schemas.openxmlformats.org/markup-compatibility/2006" xmlns:aink="http://schemas.microsoft.com/office/drawing/2016/ink" xmlns:am3d="http://schemas.microsoft.com/office/drawing/2017/model3d" xmlns:o="urn:schemas-microsoft-com:office:office" xmlns:oel="http://schemas.microsoft.com/office/2019/extlst" xmlns:r="http://schemas.openxmlformats.org/officeDocument/2006/relationships" xmlns:m="http://schemas.openxmlformats.org/officeDocument/2006/math" xmlns:v="urn:schemas-microsoft-com:vml" xmlns:wp14="http://schemas.microsoft.com/office/word/2010/wordprocessingDrawing" xmlns:wp="http://schemas.openxmlformats.org/drawingml/2006/wordprocessingDrawing" xmlns:w10="urn:schemas-microsoft-com:office:word" xmlns:w="http://schemas.openxmlformats.org/wordprocessingml/2006/main" xmlns:w14="http://schemas.microsoft.com/office/word/2010/wordml" xmlns:w15="http://schemas.microsoft.com/office/word/2012/wordml" xmlns:w16cex="http://schemas.microsoft.com/office/word/2018/wordml/cex" xmlns:w16cid="http://schemas.microsoft.com/office/word/2016/wordml/cid" xmlns:w16="http://schemas.microsoft.com/office/word/2018/wordml" xmlns:w16du="http://schemas.microsoft.com/office/word/2023/wordml/word16du" xmlns:w16sdtdh="http://schemas.microsoft.com/office/word/2020/wordml/sdtdatahash" xmlns:w16se="http://schemas.microsoft.com/office/word/2015/wordml/symex" xmlns:wpg="http://schemas.microsoft.com/office/word/2010/wordprocessingGroup" xmlns:wpi="http://schemas.microsoft.com/office/word/2010/wordprocessingInk" xmlns:wne="http://schemas.microsoft.com/office/word/2006/wordml" xmlns:wps="http://schemas.microsoft.com/office/word/2010/wordprocessingShape" mc:Ignorable="w14 w15 w16se w16cid w16 w16cex w16sdtdh w16du wp14">
-  <w15:person w15:author="Noah Solman">
-    <w15:presenceInfo w15:providerId="Windows Live" w15:userId="464f1b160d088384"/>
-  </w15:person>
-</w15:people>
 </file>
 
 <file path=word/styles.xml><?xml version="1.0" encoding="utf-8"?>

</xml_diff>